<commit_message>
Update Statistical Methods and Data Analyses.docx
</commit_message>
<xml_diff>
--- a/Statistical Methods and Data Analyses.docx
+++ b/Statistical Methods and Data Analyses.docx
@@ -385,7 +385,15 @@
         <w:t>Sample survey</w:t>
       </w:r>
       <w:r>
-        <w:t>: a study that provides information about a population at a particular point in time</w:t>
+        <w:t xml:space="preserve">: a study that provides information about a population at a </w:t>
+      </w:r>
+      <w:proofErr w:type="gramStart"/>
+      <w:r>
+        <w:t>particular point</w:t>
+      </w:r>
+      <w:proofErr w:type="gramEnd"/>
+      <w:r>
+        <w:t xml:space="preserve"> in time</w:t>
       </w:r>
     </w:p>
     <w:p>
@@ -403,7 +411,15 @@
         <w:t>Prospective study</w:t>
       </w:r>
       <w:r>
-        <w:t xml:space="preserve">: a study that observes a population in the present using a sample survey and proceeds to follow the subjects in the sample forward in time in order to record the occurrence of specific outcomes. </w:t>
+        <w:t xml:space="preserve">: a study that observes a population in the present using </w:t>
+      </w:r>
+      <w:proofErr w:type="gramStart"/>
+      <w:r>
+        <w:t>a sample survey and proceeds</w:t>
+      </w:r>
+      <w:proofErr w:type="gramEnd"/>
+      <w:r>
+        <w:t xml:space="preserve"> to follow the subjects in the sample forward in time in order to record the occurrence of specific outcomes. </w:t>
       </w:r>
       <w:r>
         <w:t>(</w:t>
@@ -434,7 +450,15 @@
         <w:t>Retrospective study</w:t>
       </w:r>
       <w:r>
-        <w:t>: a study that observes a population in the present using a sample survey and also collects information about the subjects regarding the occurrence of specific outcomes that have already taken place. (</w:t>
+        <w:t xml:space="preserve">: a study that observes a population in the present using a sample survey </w:t>
+      </w:r>
+      <w:proofErr w:type="gramStart"/>
+      <w:r>
+        <w:t>and also</w:t>
+      </w:r>
+      <w:proofErr w:type="gramEnd"/>
+      <w:r>
+        <w:t xml:space="preserve"> collects information about the subjects regarding the occurrence of specific outcomes that have already taken place. (</w:t>
       </w:r>
       <w:r>
         <w:rPr>
@@ -512,8 +536,13 @@
         <w:t>= the complete collection of objects that have the potential of being selected in the sample</w:t>
       </w:r>
       <w:r>
-        <w:t xml:space="preserve"> = the population from which the sample is actually selected</w:t>
-      </w:r>
+        <w:t xml:space="preserve"> = the population from which the sample is </w:t>
+      </w:r>
+      <w:proofErr w:type="gramStart"/>
+      <w:r>
+        <w:t>actually selected</w:t>
+      </w:r>
+      <w:proofErr w:type="gramEnd"/>
     </w:p>
     <w:p>
       <w:pPr>
@@ -568,11 +597,16 @@
         <w:t xml:space="preserve"> = the ob</w:t>
       </w:r>
       <w:r>
-        <w:t>ject that is actually sample</w:t>
+        <w:t xml:space="preserve">ject that is </w:t>
+      </w:r>
+      <w:proofErr w:type="gramStart"/>
+      <w:r>
+        <w:t>actually sample</w:t>
       </w:r>
       <w:r>
         <w:t>d</w:t>
       </w:r>
+      <w:proofErr w:type="gramEnd"/>
       <w:r>
         <w:t xml:space="preserve"> (</w:t>
       </w:r>
@@ -758,11 +792,19 @@
         <w:rPr>
           <w:b/>
         </w:rPr>
-        <w:t xml:space="preserve">Cluster sampling </w:t>
+        <w:t xml:space="preserve">Cluster </w:t>
+      </w:r>
+      <w:proofErr w:type="gramStart"/>
+      <w:r>
+        <w:rPr>
+          <w:b/>
+        </w:rPr>
+        <w:t xml:space="preserve">sampling </w:t>
       </w:r>
       <w:r>
         <w:t xml:space="preserve"> =</w:t>
       </w:r>
+      <w:proofErr w:type="gramEnd"/>
       <w:r>
         <w:t xml:space="preserve"> </w:t>
       </w:r>
@@ -790,10 +832,21 @@
         <w:rPr>
           <w:b/>
         </w:rPr>
-        <w:t>Systematic sampling</w:t>
-      </w:r>
-      <w:r>
-        <w:t xml:space="preserve">  = taking </w:t>
+        <w:t xml:space="preserve">Systematic </w:t>
+      </w:r>
+      <w:proofErr w:type="gramStart"/>
+      <w:r>
+        <w:rPr>
+          <w:b/>
+        </w:rPr>
+        <w:t>sampling</w:t>
+      </w:r>
+      <w:r>
+        <w:t xml:space="preserve">  =</w:t>
+      </w:r>
+      <w:proofErr w:type="gramEnd"/>
+      <w:r>
+        <w:t xml:space="preserve"> taking </w:t>
       </w:r>
       <w:proofErr w:type="spellStart"/>
       <w:r>
@@ -1134,8 +1187,13 @@
         </w:rPr>
         <w:t xml:space="preserve"> </w:t>
       </w:r>
-      <w:r>
-        <w:t>=  the conditions constructed from the factors</w:t>
+      <w:proofErr w:type="gramStart"/>
+      <w:r>
+        <w:t>=  the</w:t>
+      </w:r>
+      <w:proofErr w:type="gramEnd"/>
+      <w:r>
+        <w:t xml:space="preserve"> conditions constructed from the factors</w:t>
       </w:r>
     </w:p>
     <w:p>
@@ -1156,60 +1214,79 @@
         <w:rPr>
           <w:b/>
         </w:rPr>
-        <w:t xml:space="preserve">orial treatment design </w:t>
+        <w:t xml:space="preserve">orial treatment </w:t>
+      </w:r>
+      <w:proofErr w:type="gramStart"/>
+      <w:r>
+        <w:rPr>
+          <w:b/>
+        </w:rPr>
+        <w:t xml:space="preserve">design </w:t>
+      </w:r>
+      <w:r>
+        <w:t xml:space="preserve"> =</w:t>
+      </w:r>
+      <w:proofErr w:type="gramEnd"/>
+      <w:r>
+        <w:t xml:space="preserve"> </w:t>
+      </w:r>
+      <w:r>
+        <w:t>the treatments are formed by combining levels of the factors.</w:t>
+      </w:r>
+    </w:p>
+    <w:p>
+      <w:pPr>
+        <w:pStyle w:val="ListParagraph"/>
+        <w:numPr>
+          <w:ilvl w:val="0"/>
+          <w:numId w:val="2"/>
+        </w:numPr>
+      </w:pPr>
+      <w:r>
+        <w:rPr>
+          <w:b/>
+        </w:rPr>
+        <w:t>Frac</w:t>
+      </w:r>
+      <w:r>
+        <w:rPr>
+          <w:b/>
+        </w:rPr>
+        <w:t xml:space="preserve">tional factorial treatment structure </w:t>
+      </w:r>
+      <w:r>
+        <w:t xml:space="preserve">= </w:t>
+      </w:r>
+      <w:r>
+        <w:t xml:space="preserve">only a fraction of the possible treatments </w:t>
+      </w:r>
+      <w:proofErr w:type="gramStart"/>
+      <w:r>
+        <w:t>are</w:t>
+      </w:r>
+      <w:proofErr w:type="gramEnd"/>
+      <w:r>
+        <w:t xml:space="preserve"> actually used in the experiment. </w:t>
+      </w:r>
+    </w:p>
+    <w:p>
+      <w:pPr>
+        <w:pStyle w:val="ListParagraph"/>
+        <w:numPr>
+          <w:ilvl w:val="0"/>
+          <w:numId w:val="2"/>
+        </w:numPr>
+      </w:pPr>
+      <w:r>
+        <w:rPr>
+          <w:b/>
+        </w:rPr>
+        <w:t>Control treatment</w:t>
       </w:r>
       <w:r>
         <w:t xml:space="preserve"> = </w:t>
       </w:r>
       <w:r>
-        <w:t>the treatments are formed by combining levels of the factors.</w:t>
-      </w:r>
-    </w:p>
-    <w:p>
-      <w:pPr>
-        <w:pStyle w:val="ListParagraph"/>
-        <w:numPr>
-          <w:ilvl w:val="0"/>
-          <w:numId w:val="2"/>
-        </w:numPr>
-      </w:pPr>
-      <w:r>
-        <w:rPr>
-          <w:b/>
-        </w:rPr>
-        <w:t>Frac</w:t>
-      </w:r>
-      <w:r>
-        <w:rPr>
-          <w:b/>
-        </w:rPr>
-        <w:t xml:space="preserve">tional factorial treatment structure </w:t>
-      </w:r>
-      <w:r>
-        <w:t xml:space="preserve">= </w:t>
-      </w:r>
-      <w:r>
-        <w:t xml:space="preserve">only a fraction of the possible treatments are actually used in the experiment. </w:t>
-      </w:r>
-    </w:p>
-    <w:p>
-      <w:pPr>
-        <w:pStyle w:val="ListParagraph"/>
-        <w:numPr>
-          <w:ilvl w:val="0"/>
-          <w:numId w:val="2"/>
-        </w:numPr>
-      </w:pPr>
-      <w:r>
-        <w:rPr>
-          <w:b/>
-        </w:rPr>
-        <w:t>Control treatment</w:t>
-      </w:r>
-      <w:r>
-        <w:t xml:space="preserve"> = </w:t>
-      </w:r>
-      <w:r>
         <w:t>the benchmark to which effectiveness of each remaining treatment is compared.</w:t>
       </w:r>
       <w:r>
@@ -1329,10 +1406,21 @@
         <w:rPr>
           <w:b/>
         </w:rPr>
-        <w:t xml:space="preserve">Experimental unit </w:t>
-      </w:r>
-      <w:r>
-        <w:t xml:space="preserve"> = the physical entity to which the treatment is randomly assigned or the subject that is randomly selected from one of the treatment populations. </w:t>
+        <w:t xml:space="preserve">Experimental </w:t>
+      </w:r>
+      <w:proofErr w:type="gramStart"/>
+      <w:r>
+        <w:rPr>
+          <w:b/>
+        </w:rPr>
+        <w:t xml:space="preserve">unit </w:t>
+      </w:r>
+      <w:r>
+        <w:t xml:space="preserve"> =</w:t>
+      </w:r>
+      <w:proofErr w:type="gramEnd"/>
+      <w:r>
+        <w:t xml:space="preserve"> the physical entity to which the treatment is randomly assigned or the subject that is randomly selected from one of the treatment populations. </w:t>
       </w:r>
     </w:p>
     <w:p>
@@ -1895,7 +1983,15 @@
         <w:t>: the chance that te selected measurement</w:t>
       </w:r>
       <w:r>
-        <w:t xml:space="preserve"> lies in a particular interval is equal to </w:t>
+        <w:t xml:space="preserve"> lies in a </w:t>
+      </w:r>
+      <w:proofErr w:type="gramStart"/>
+      <w:r>
+        <w:t>particular interval</w:t>
+      </w:r>
+      <w:proofErr w:type="gramEnd"/>
+      <w:r>
+        <w:t xml:space="preserve"> is equal to </w:t>
       </w:r>
       <w:r>
         <w:t>the fraction of the total number of sampling me</w:t>
@@ -1970,8 +2066,13 @@
         <w:t>Histograms are most useful for describ</w:t>
       </w:r>
       <w:r>
-        <w:t>ing data sets when the number of data points is fairly large</w:t>
-      </w:r>
+        <w:t xml:space="preserve">ing data sets when the number of data points is </w:t>
+      </w:r>
+      <w:proofErr w:type="gramStart"/>
+      <w:r>
+        <w:t>fairly large</w:t>
+      </w:r>
+      <w:proofErr w:type="gramEnd"/>
       <w:r>
         <w:t xml:space="preserve"> (50+)</w:t>
       </w:r>
@@ -2097,7 +2198,15 @@
         <w:t xml:space="preserve"> if the </w:t>
       </w:r>
       <w:r>
-        <w:t>shape of the right and left sides are essentially the same</w:t>
+        <w:t xml:space="preserve">shape of the right and left sides </w:t>
+      </w:r>
+      <w:proofErr w:type="gramStart"/>
+      <w:r>
+        <w:t>are</w:t>
+      </w:r>
+      <w:proofErr w:type="gramEnd"/>
+      <w:r>
+        <w:t xml:space="preserve"> essentially the same</w:t>
       </w:r>
     </w:p>
     <w:p>
@@ -2391,6 +2500,7 @@
         <w:ind w:left="1440"/>
       </w:pPr>
       <w:proofErr w:type="spellStart"/>
+      <w:proofErr w:type="gramStart"/>
       <w:r>
         <w:rPr>
           <w:i/>
@@ -2420,7 +2530,11 @@
         <w:t xml:space="preserve"> </w:t>
       </w:r>
       <w:r>
-        <w:t>= the sum of frequencies (cumulative frequency) for all classes before the median class</w:t>
+        <w:t>=</w:t>
+      </w:r>
+      <w:proofErr w:type="gramEnd"/>
+      <w:r>
+        <w:t xml:space="preserve"> the sum of frequencies (cumulative frequency) for all classes before the median class</w:t>
       </w:r>
     </w:p>
     <w:p>
@@ -2485,7 +2599,22 @@
           <w:bCs/>
         </w:rPr>
         <w:tab/>
-        <w:t xml:space="preserve">so the median = </w:t>
+      </w:r>
+      <w:proofErr w:type="gramStart"/>
+      <w:r>
+        <w:rPr>
+          <w:b/>
+          <w:bCs/>
+        </w:rPr>
+        <w:t>so</w:t>
+      </w:r>
+      <w:proofErr w:type="gramEnd"/>
+      <w:r>
+        <w:rPr>
+          <w:b/>
+          <w:bCs/>
+        </w:rPr>
+        <w:t xml:space="preserve"> the median = </w:t>
       </w:r>
       <w:r>
         <w:rPr>
@@ -2845,6 +2974,7 @@
       <w:r>
         <w:t xml:space="preserve"> </w:t>
       </w:r>
+      <w:proofErr w:type="gramStart"/>
       <w:r>
         <w:rPr>
           <w:i/>
@@ -2853,7 +2983,11 @@
         <w:t>p</w:t>
       </w:r>
       <w:r>
-        <w:t xml:space="preserve">)% above it. </w:t>
+        <w:t>)%</w:t>
+      </w:r>
+      <w:proofErr w:type="gramEnd"/>
+      <w:r>
+        <w:t xml:space="preserve"> above it. </w:t>
       </w:r>
     </w:p>
     <w:p>
@@ -3254,12 +3388,21 @@
         </w:numPr>
         <w:jc w:val="both"/>
       </w:pPr>
-      <w:r>
-        <w:rPr>
-          <w:i/>
-          <w:iCs/>
-        </w:rPr>
-        <w:t xml:space="preserve">formula  = </w:t>
+      <w:proofErr w:type="gramStart"/>
+      <w:r>
+        <w:rPr>
+          <w:i/>
+          <w:iCs/>
+        </w:rPr>
+        <w:t>formula  =</w:t>
+      </w:r>
+      <w:proofErr w:type="gramEnd"/>
+      <w:r>
+        <w:rPr>
+          <w:i/>
+          <w:iCs/>
+        </w:rPr>
+        <w:t xml:space="preserve"> </w:t>
       </w:r>
       <w:r>
         <w:rPr>
@@ -3390,9 +3533,11 @@
       <w:r>
         <w:t xml:space="preserve">IQR </w:t>
       </w:r>
+      <w:proofErr w:type="gramStart"/>
       <w:r>
         <w:t>=  75</w:t>
       </w:r>
+      <w:proofErr w:type="gramEnd"/>
       <w:r>
         <w:rPr>
           <w:vertAlign w:val="superscript"/>
@@ -4049,6 +4194,7 @@
         <w:t xml:space="preserve">, …, </w:t>
       </w:r>
       <w:proofErr w:type="spellStart"/>
+      <w:proofErr w:type="gramStart"/>
       <w:r>
         <w:rPr>
           <w:i/>
@@ -4087,25 +4233,26 @@
           <w:color w:val="000000"/>
           <w:shd w:val="clear" w:color="auto" w:fill="FFFFFF"/>
         </w:rPr>
-        <w:t xml:space="preserve">with median </w:t>
-      </w:r>
-      <w:r>
-        <w:rPr>
-          <w:rFonts w:cstheme="minorHAnsi"/>
-          <w:i/>
-          <w:iCs/>
-          <w:color w:val="000000"/>
-          <w:shd w:val="clear" w:color="auto" w:fill="FFFFFF"/>
-        </w:rPr>
-        <w:t>ỹ</w:t>
-      </w:r>
+        <w:t>with</w:t>
+      </w:r>
+      <w:proofErr w:type="gramEnd"/>
       <w:r>
         <w:rPr>
           <w:rFonts w:cstheme="minorHAnsi"/>
           <w:color w:val="000000"/>
           <w:shd w:val="clear" w:color="auto" w:fill="FFFFFF"/>
         </w:rPr>
-        <w:t xml:space="preserve"> is the median of the </w:t>
+        <w:t xml:space="preserve"> median </w:t>
+      </w:r>
+      <w:r>
+        <w:rPr>
+          <w:rFonts w:cstheme="minorHAnsi"/>
+          <w:i/>
+          <w:iCs/>
+          <w:color w:val="000000"/>
+          <w:shd w:val="clear" w:color="auto" w:fill="FFFFFF"/>
+        </w:rPr>
+        <w:t>ỹ</w:t>
       </w:r>
       <w:r>
         <w:rPr>
@@ -4113,7 +4260,7 @@
           <w:color w:val="000000"/>
           <w:shd w:val="clear" w:color="auto" w:fill="FFFFFF"/>
         </w:rPr>
-        <w:t>absol</w:t>
+        <w:t xml:space="preserve"> is the median of the </w:t>
       </w:r>
       <w:r>
         <w:rPr>
@@ -4121,7 +4268,7 @@
           <w:color w:val="000000"/>
           <w:shd w:val="clear" w:color="auto" w:fill="FFFFFF"/>
         </w:rPr>
-        <w:t xml:space="preserve">ute </w:t>
+        <w:t>absol</w:t>
       </w:r>
       <w:r>
         <w:rPr>
@@ -4129,17 +4276,7 @@
           <w:color w:val="000000"/>
           <w:shd w:val="clear" w:color="auto" w:fill="FFFFFF"/>
         </w:rPr>
-        <w:t xml:space="preserve">deviations of the </w:t>
-      </w:r>
-      <w:r>
-        <w:rPr>
-          <w:rFonts w:cstheme="minorHAnsi"/>
-          <w:i/>
-          <w:iCs/>
-          <w:color w:val="000000"/>
-          <w:shd w:val="clear" w:color="auto" w:fill="FFFFFF"/>
-        </w:rPr>
-        <w:t>n</w:t>
+        <w:t xml:space="preserve">ute </w:t>
       </w:r>
       <w:r>
         <w:rPr>
@@ -4147,80 +4284,48 @@
           <w:color w:val="000000"/>
           <w:shd w:val="clear" w:color="auto" w:fill="FFFFFF"/>
         </w:rPr>
-        <w:t xml:space="preserve"> measurements about the median:</w:t>
-      </w:r>
-    </w:p>
-    <w:p>
-      <w:pPr>
-        <w:pStyle w:val="ListParagraph"/>
-        <w:numPr>
-          <w:ilvl w:val="1"/>
-          <w:numId w:val="2"/>
-        </w:numPr>
-        <w:jc w:val="both"/>
+        <w:t xml:space="preserve">deviations of the </w:t>
+      </w:r>
+      <w:r>
         <w:rPr>
           <w:rFonts w:cstheme="minorHAnsi"/>
-        </w:rPr>
-      </w:pPr>
-      <w:r>
-        <w:rPr>
-          <w:rFonts w:cstheme="minorHAnsi"/>
-          <w:b/>
-          <w:bCs/>
+          <w:i/>
+          <w:iCs/>
           <w:color w:val="000000"/>
           <w:shd w:val="clear" w:color="auto" w:fill="FFFFFF"/>
         </w:rPr>
-        <w:t xml:space="preserve">MAD = </w:t>
+        <w:t>n</w:t>
       </w:r>
       <w:r>
         <w:rPr>
           <w:rFonts w:cstheme="minorHAnsi"/>
-          <w:i/>
-          <w:iCs/>
           <w:color w:val="000000"/>
           <w:shd w:val="clear" w:color="auto" w:fill="FFFFFF"/>
         </w:rPr>
-        <w:t>median {</w:t>
-      </w:r>
-      <w:r>
+        <w:t xml:space="preserve"> measurements about the median:</w:t>
+      </w:r>
+    </w:p>
+    <w:p>
+      <w:pPr>
+        <w:pStyle w:val="ListParagraph"/>
+        <w:numPr>
+          <w:ilvl w:val="1"/>
+          <w:numId w:val="2"/>
+        </w:numPr>
+        <w:jc w:val="both"/>
         <w:rPr>
           <w:rFonts w:cstheme="minorHAnsi"/>
-          <w:i/>
-          <w:iCs/>
+        </w:rPr>
+      </w:pPr>
+      <w:r>
+        <w:rPr>
+          <w:rFonts w:cstheme="minorHAnsi"/>
+          <w:b/>
+          <w:bCs/>
           <w:color w:val="000000"/>
           <w:shd w:val="clear" w:color="auto" w:fill="FFFFFF"/>
         </w:rPr>
-        <w:t>|</w:t>
-      </w:r>
-      <w:r>
-        <w:rPr>
-          <w:i/>
-          <w:iCs/>
-        </w:rPr>
-        <w:t xml:space="preserve"> </w:t>
-      </w:r>
-      <w:r>
-        <w:rPr>
-          <w:i/>
-          <w:iCs/>
-        </w:rPr>
-        <w:t>y</w:t>
-      </w:r>
-      <w:r>
-        <w:rPr>
-          <w:i/>
-          <w:iCs/>
-          <w:vertAlign w:val="subscript"/>
-        </w:rPr>
-        <w:t>1</w:t>
-      </w:r>
-      <w:r>
-        <w:rPr>
-          <w:i/>
-          <w:iCs/>
-          <w:vertAlign w:val="subscript"/>
-        </w:rPr>
-        <w:t xml:space="preserve"> - </w:t>
+        <w:t xml:space="preserve">MAD = </w:t>
       </w:r>
       <w:r>
         <w:rPr>
@@ -4230,7 +4335,7 @@
           <w:color w:val="000000"/>
           <w:shd w:val="clear" w:color="auto" w:fill="FFFFFF"/>
         </w:rPr>
-        <w:t>ỹ</w:t>
+        <w:t>median {</w:t>
       </w:r>
       <w:r>
         <w:rPr>
@@ -4240,7 +4345,14 @@
           <w:color w:val="000000"/>
           <w:shd w:val="clear" w:color="auto" w:fill="FFFFFF"/>
         </w:rPr>
-        <w:t xml:space="preserve"> |, | </w:t>
+        <w:t>|</w:t>
+      </w:r>
+      <w:r>
+        <w:rPr>
+          <w:i/>
+          <w:iCs/>
+        </w:rPr>
+        <w:t xml:space="preserve"> </w:t>
       </w:r>
       <w:r>
         <w:rPr>
@@ -4255,7 +4367,7 @@
           <w:iCs/>
           <w:vertAlign w:val="subscript"/>
         </w:rPr>
-        <w:t>2</w:t>
+        <w:t>1</w:t>
       </w:r>
       <w:r>
         <w:rPr>
@@ -4283,7 +4395,30 @@
           <w:color w:val="000000"/>
           <w:shd w:val="clear" w:color="auto" w:fill="FFFFFF"/>
         </w:rPr>
-        <w:t xml:space="preserve"> |, …., </w:t>
+        <w:t xml:space="preserve"> |, | </w:t>
+      </w:r>
+      <w:r>
+        <w:rPr>
+          <w:i/>
+          <w:iCs/>
+        </w:rPr>
+        <w:t>y</w:t>
+      </w:r>
+      <w:r>
+        <w:rPr>
+          <w:i/>
+          <w:iCs/>
+          <w:vertAlign w:val="subscript"/>
+        </w:rPr>
+        <w:t>2</w:t>
+      </w:r>
+      <w:r>
+        <w:rPr>
+          <w:i/>
+          <w:iCs/>
+          <w:vertAlign w:val="subscript"/>
+        </w:rPr>
+        <w:t xml:space="preserve"> - </w:t>
       </w:r>
       <w:r>
         <w:rPr>
@@ -4293,39 +4428,7 @@
           <w:color w:val="000000"/>
           <w:shd w:val="clear" w:color="auto" w:fill="FFFFFF"/>
         </w:rPr>
-        <w:t>|</w:t>
-      </w:r>
-      <w:r>
-        <w:rPr>
-          <w:i/>
-          <w:iCs/>
-        </w:rPr>
-        <w:t xml:space="preserve"> </w:t>
-      </w:r>
-      <w:proofErr w:type="spellStart"/>
-      <w:r>
-        <w:rPr>
-          <w:i/>
-          <w:iCs/>
-        </w:rPr>
-        <w:t>y</w:t>
-      </w:r>
-      <w:r>
-        <w:rPr>
-          <w:i/>
-          <w:iCs/>
-          <w:vertAlign w:val="subscript"/>
-        </w:rPr>
-        <w:t>n</w:t>
-      </w:r>
-      <w:proofErr w:type="spellEnd"/>
-      <w:r>
-        <w:rPr>
-          <w:i/>
-          <w:iCs/>
-          <w:vertAlign w:val="subscript"/>
-        </w:rPr>
-        <w:t xml:space="preserve">- </w:t>
+        <w:t>ỹ</w:t>
       </w:r>
       <w:r>
         <w:rPr>
@@ -4335,7 +4438,7 @@
           <w:color w:val="000000"/>
           <w:shd w:val="clear" w:color="auto" w:fill="FFFFFF"/>
         </w:rPr>
-        <w:t>ỹ</w:t>
+        <w:t xml:space="preserve"> |, …., </w:t>
       </w:r>
       <w:r>
         <w:rPr>
@@ -4345,7 +4448,39 @@
           <w:color w:val="000000"/>
           <w:shd w:val="clear" w:color="auto" w:fill="FFFFFF"/>
         </w:rPr>
-        <w:t xml:space="preserve"> |</w:t>
+        <w:t>|</w:t>
+      </w:r>
+      <w:r>
+        <w:rPr>
+          <w:i/>
+          <w:iCs/>
+        </w:rPr>
+        <w:t xml:space="preserve"> </w:t>
+      </w:r>
+      <w:proofErr w:type="spellStart"/>
+      <w:r>
+        <w:rPr>
+          <w:i/>
+          <w:iCs/>
+        </w:rPr>
+        <w:t>y</w:t>
+      </w:r>
+      <w:r>
+        <w:rPr>
+          <w:i/>
+          <w:iCs/>
+          <w:vertAlign w:val="subscript"/>
+        </w:rPr>
+        <w:t>n</w:t>
+      </w:r>
+      <w:proofErr w:type="spellEnd"/>
+      <w:r>
+        <w:rPr>
+          <w:i/>
+          <w:iCs/>
+          <w:vertAlign w:val="subscript"/>
+        </w:rPr>
+        <w:t xml:space="preserve">- </w:t>
       </w:r>
       <w:r>
         <w:rPr>
@@ -4355,6 +4490,26 @@
           <w:color w:val="000000"/>
           <w:shd w:val="clear" w:color="auto" w:fill="FFFFFF"/>
         </w:rPr>
+        <w:t>ỹ</w:t>
+      </w:r>
+      <w:r>
+        <w:rPr>
+          <w:rFonts w:cstheme="minorHAnsi"/>
+          <w:i/>
+          <w:iCs/>
+          <w:color w:val="000000"/>
+          <w:shd w:val="clear" w:color="auto" w:fill="FFFFFF"/>
+        </w:rPr>
+        <w:t xml:space="preserve"> |</w:t>
+      </w:r>
+      <w:r>
+        <w:rPr>
+          <w:rFonts w:cstheme="minorHAnsi"/>
+          <w:i/>
+          <w:iCs/>
+          <w:color w:val="000000"/>
+          <w:shd w:val="clear" w:color="auto" w:fill="FFFFFF"/>
+        </w:rPr>
         <w:t>}/.6745</w:t>
       </w:r>
     </w:p>
@@ -4411,6 +4566,7 @@
       <w:r>
         <w:t xml:space="preserve"> = </w:t>
       </w:r>
+      <w:proofErr w:type="gramStart"/>
       <w:r>
         <w:rPr>
           <w:i/>
@@ -4424,7 +4580,16 @@
           <w:iCs/>
           <w:vertAlign w:val="subscript"/>
         </w:rPr>
-        <w:t>(1)</w:t>
+        <w:t>(</w:t>
+      </w:r>
+      <w:proofErr w:type="gramEnd"/>
+      <w:r>
+        <w:rPr>
+          <w:i/>
+          <w:iCs/>
+          <w:vertAlign w:val="subscript"/>
+        </w:rPr>
+        <w:t>1)</w:t>
       </w:r>
     </w:p>
     <w:p>
@@ -4439,12 +4604,21 @@
       <w:r>
         <w:t xml:space="preserve">Lower quartile = </w:t>
       </w:r>
-      <w:r>
-        <w:rPr>
-          <w:i/>
-          <w:iCs/>
-        </w:rPr>
-        <w:t>Q(.25)</w:t>
+      <w:proofErr w:type="gramStart"/>
+      <w:r>
+        <w:rPr>
+          <w:i/>
+          <w:iCs/>
+        </w:rPr>
+        <w:t>Q(</w:t>
+      </w:r>
+      <w:proofErr w:type="gramEnd"/>
+      <w:r>
+        <w:rPr>
+          <w:i/>
+          <w:iCs/>
+        </w:rPr>
+        <w:t>.25)</w:t>
       </w:r>
     </w:p>
     <w:p>
@@ -4475,12 +4649,21 @@
       <w:r>
         <w:t xml:space="preserve">Upper quartile = </w:t>
       </w:r>
-      <w:r>
-        <w:rPr>
-          <w:i/>
-          <w:iCs/>
-        </w:rPr>
-        <w:t>Q(.75)</w:t>
+      <w:proofErr w:type="gramStart"/>
+      <w:r>
+        <w:rPr>
+          <w:i/>
+          <w:iCs/>
+        </w:rPr>
+        <w:t>Q(</w:t>
+      </w:r>
+      <w:proofErr w:type="gramEnd"/>
+      <w:r>
+        <w:rPr>
+          <w:i/>
+          <w:iCs/>
+        </w:rPr>
+        <w:t>.75)</w:t>
       </w:r>
     </w:p>
     <w:p>
@@ -5837,6 +6020,7 @@
         <w:t xml:space="preserve"> describe the closeness of the points (</w:t>
       </w:r>
       <w:proofErr w:type="spellStart"/>
+      <w:proofErr w:type="gramStart"/>
       <w:r>
         <w:rPr>
           <w:rFonts w:eastAsiaTheme="minorEastAsia"/>
@@ -5852,6 +6036,7 @@
         <w:t>y</w:t>
       </w:r>
       <w:proofErr w:type="spellEnd"/>
+      <w:proofErr w:type="gramEnd"/>
       <w:r>
         <w:rPr>
           <w:rFonts w:eastAsiaTheme="minorEastAsia"/>
@@ -5946,7 +6131,15 @@
         <w:t>Arose from games of chance</w:t>
       </w:r>
       <w:r>
-        <w:t xml:space="preserve"> (50% chance a coin flips ‘head’). </w:t>
+        <w:t xml:space="preserve"> (50% chance a coin </w:t>
+      </w:r>
+      <w:proofErr w:type="gramStart"/>
+      <w:r>
+        <w:t>flips</w:t>
+      </w:r>
+      <w:proofErr w:type="gramEnd"/>
+      <w:r>
+        <w:t xml:space="preserve"> ‘head’). </w:t>
       </w:r>
       <w:r>
         <w:t xml:space="preserve">Each possible distinct result is called an </w:t>
@@ -6186,7 +6379,23 @@
           <w:i/>
           <w:iCs/>
         </w:rPr>
-        <w:t xml:space="preserve"> (..%) </w:t>
+        <w:t xml:space="preserve"> </w:t>
+      </w:r>
+      <w:proofErr w:type="gramStart"/>
+      <w:r>
+        <w:rPr>
+          <w:i/>
+          <w:iCs/>
+        </w:rPr>
+        <w:t>(..</w:t>
+      </w:r>
+      <w:proofErr w:type="gramEnd"/>
+      <w:r>
+        <w:rPr>
+          <w:i/>
+          <w:iCs/>
+        </w:rPr>
+        <w:t xml:space="preserve">%) </w:t>
       </w:r>
       <w:r>
         <w:t xml:space="preserve">of these </w:t>
@@ -6557,6 +6766,7 @@
         </w:rPr>
         <w:t xml:space="preserve">: </w:t>
       </w:r>
+      <w:proofErr w:type="gramStart"/>
       <w:r>
         <w:rPr>
           <w:rFonts w:eastAsiaTheme="minorEastAsia"/>
@@ -6565,6 +6775,7 @@
         </w:rPr>
         <w:t>P(</w:t>
       </w:r>
+      <w:proofErr w:type="gramEnd"/>
       <w:r>
         <w:rPr>
           <w:rFonts w:eastAsiaTheme="minorEastAsia"/>
@@ -7532,16 +7743,223 @@
         <w:rPr>
           <w:rFonts w:eastAsiaTheme="minorEastAsia"/>
         </w:rPr>
-        <w:t xml:space="preserve"> occurs in very large(infinitely large) number of repetitions</w:t>
-      </w:r>
+        <w:t xml:space="preserve"> occurs in very </w:t>
+      </w:r>
+      <w:proofErr w:type="gramStart"/>
       <w:r>
         <w:rPr>
           <w:rFonts w:eastAsiaTheme="minorEastAsia"/>
         </w:rPr>
+        <w:t>large(</w:t>
+      </w:r>
+      <w:proofErr w:type="gramEnd"/>
+      <w:r>
+        <w:rPr>
+          <w:rFonts w:eastAsiaTheme="minorEastAsia"/>
+        </w:rPr>
+        <w:t>infinitely large) number of repetitions</w:t>
+      </w:r>
+      <w:r>
+        <w:rPr>
+          <w:rFonts w:eastAsiaTheme="minorEastAsia"/>
+        </w:rPr>
         <w:t xml:space="preserve"> of the experiment. </w:t>
       </w:r>
+    </w:p>
+    <w:p>
+      <w:pPr>
+        <w:pStyle w:val="ListParagraph"/>
+        <w:numPr>
+          <w:ilvl w:val="0"/>
+          <w:numId w:val="2"/>
+        </w:numPr>
+      </w:pPr>
+      <w:r>
+        <w:rPr>
+          <w:rFonts w:eastAsiaTheme="minorEastAsia"/>
+          <w:b/>
+          <w:bCs/>
+        </w:rPr>
+        <w:t>The probability of the intersection:</w:t>
+      </w:r>
+      <w:r>
+        <w:t xml:space="preserve"> of two events </w:t>
+      </w:r>
+      <w:r>
+        <w:rPr>
+          <w:i/>
+          <w:iCs/>
+        </w:rPr>
+        <w:t>A</w:t>
+      </w:r>
+      <w:r>
+        <w:t xml:space="preserve"> and </w:t>
+      </w:r>
+      <w:r>
+        <w:rPr>
+          <w:i/>
+          <w:iCs/>
+        </w:rPr>
+        <w:t>B</w:t>
+      </w:r>
+      <w:r>
+        <w:t xml:space="preserve"> is:</w:t>
+      </w:r>
+    </w:p>
+    <w:p>
+      <w:pPr>
+        <w:pStyle w:val="ListParagraph"/>
+        <w:numPr>
+          <w:ilvl w:val="1"/>
+          <w:numId w:val="2"/>
+        </w:numPr>
+        <w:rPr>
+          <w:rFonts w:eastAsiaTheme="minorEastAsia"/>
+        </w:rPr>
+      </w:pPr>
+      <m:oMath>
+        <m:r>
+          <w:rPr>
+            <w:rFonts w:ascii="Cambria Math" w:hAnsi="Cambria Math"/>
+          </w:rPr>
+          <m:t>P</m:t>
+        </m:r>
+        <m:d>
+          <m:dPr>
+            <m:ctrlPr>
+              <w:rPr>
+                <w:rFonts w:ascii="Cambria Math" w:hAnsi="Cambria Math"/>
+                <w:i/>
+              </w:rPr>
+            </m:ctrlPr>
+          </m:dPr>
+          <m:e>
+            <m:r>
+              <w:rPr>
+                <w:rFonts w:ascii="Cambria Math" w:hAnsi="Cambria Math"/>
+              </w:rPr>
+              <m:t>A∩B</m:t>
+            </m:r>
+          </m:e>
+        </m:d>
+        <m:r>
+          <w:rPr>
+            <w:rFonts w:ascii="Cambria Math" w:hAnsi="Cambria Math"/>
+          </w:rPr>
+          <m:t xml:space="preserve">   =P</m:t>
+        </m:r>
+        <m:d>
+          <m:dPr>
+            <m:ctrlPr>
+              <w:rPr>
+                <w:rFonts w:ascii="Cambria Math" w:hAnsi="Cambria Math"/>
+                <w:i/>
+              </w:rPr>
+            </m:ctrlPr>
+          </m:dPr>
+          <m:e>
+            <m:r>
+              <w:rPr>
+                <w:rFonts w:ascii="Cambria Math" w:hAnsi="Cambria Math"/>
+              </w:rPr>
+              <m:t>A</m:t>
+            </m:r>
+          </m:e>
+        </m:d>
+        <m:r>
+          <w:rPr>
+            <w:rFonts w:ascii="Cambria Math" w:hAnsi="Cambria Math"/>
+          </w:rPr>
+          <m:t>P</m:t>
+        </m:r>
+        <m:d>
+          <m:dPr>
+            <m:ctrlPr>
+              <w:rPr>
+                <w:rFonts w:ascii="Cambria Math" w:hAnsi="Cambria Math"/>
+                <w:i/>
+              </w:rPr>
+            </m:ctrlPr>
+          </m:dPr>
+          <m:e>
+            <m:r>
+              <w:rPr>
+                <w:rFonts w:ascii="Cambria Math" w:hAnsi="Cambria Math"/>
+              </w:rPr>
+              <m:t>B</m:t>
+            </m:r>
+          </m:e>
+          <m:e>
+            <m:r>
+              <w:rPr>
+                <w:rFonts w:ascii="Cambria Math" w:hAnsi="Cambria Math"/>
+              </w:rPr>
+              <m:t>A</m:t>
+            </m:r>
+          </m:e>
+        </m:d>
+      </m:oMath>
+    </w:p>
+    <w:p>
+      <w:pPr>
+        <w:ind w:left="2520" w:firstLine="360"/>
+        <w:rPr>
+          <w:rFonts w:eastAsiaTheme="minorEastAsia"/>
+        </w:rPr>
+      </w:pPr>
+      <m:oMathPara>
+        <m:oMathParaPr>
+          <m:jc m:val="left"/>
+        </m:oMathParaPr>
+        <m:oMath>
+          <m:r>
+            <w:rPr>
+              <w:rFonts w:ascii="Cambria Math" w:hAnsi="Cambria Math"/>
+            </w:rPr>
+            <m:t>=P</m:t>
+          </m:r>
+          <m:d>
+            <m:dPr>
+              <m:ctrlPr>
+                <w:rPr>
+                  <w:rFonts w:ascii="Cambria Math" w:hAnsi="Cambria Math"/>
+                  <w:i/>
+                </w:rPr>
+              </m:ctrlPr>
+            </m:dPr>
+            <m:e>
+              <m:r>
+                <w:rPr>
+                  <w:rFonts w:ascii="Cambria Math" w:hAnsi="Cambria Math"/>
+                </w:rPr>
+                <m:t>B</m:t>
+              </m:r>
+            </m:e>
+          </m:d>
+          <m:r>
+            <w:rPr>
+              <w:rFonts w:ascii="Cambria Math" w:hAnsi="Cambria Math"/>
+            </w:rPr>
+            <m:t>P(A|B</m:t>
+          </m:r>
+          <m:r>
+            <w:rPr>
+              <w:rFonts w:ascii="Cambria Math" w:hAnsi="Cambria Math"/>
+            </w:rPr>
+            <m:t>)</m:t>
+          </m:r>
+        </m:oMath>
+      </m:oMathPara>
       <w:bookmarkStart w:id="0" w:name="_GoBack"/>
       <w:bookmarkEnd w:id="0"/>
+    </w:p>
+    <w:p>
+      <w:pPr>
+        <w:ind w:left="2160"/>
+        <w:rPr>
+          <w:rFonts w:eastAsiaTheme="minorEastAsia"/>
+        </w:rPr>
+      </w:pPr>
     </w:p>
     <w:sectPr>
       <w:pgSz w:w="11906" w:h="16838"/>

</xml_diff>